<commit_message>
Parte I, punto 2
</commit_message>
<xml_diff>
--- a/LABORATORIO 5 ARWS.docx
+++ b/LABORATORIO 5 ARWS.docx
@@ -134,18 +134,8 @@
           <w:sz w:val="24"/>
           <w:szCs w:val="24"/>
         </w:rPr>
-        <w:t xml:space="preserve">Edwar Fabian Lozano </w:t>
-      </w:r>
-      <w:proofErr w:type="spellStart"/>
-      <w:r>
-        <w:rPr>
-          <w:rFonts w:ascii="Times New Roman" w:hAnsi="Times New Roman" w:cs="Times New Roman"/>
-          <w:sz w:val="24"/>
-          <w:szCs w:val="24"/>
-        </w:rPr>
-        <w:t>Florez</w:t>
-      </w:r>
-      <w:proofErr w:type="spellEnd"/>
+        <w:t>Edwar Fabian Lozano Florez</w:t>
+      </w:r>
     </w:p>
     <w:p>
       <w:pPr>
@@ -438,25 +428,7 @@
           <w:sz w:val="24"/>
           <w:szCs w:val="24"/>
         </w:rPr>
-        <w:t xml:space="preserve">Integre al proyecto base suministrado los </w:t>
-      </w:r>
-      <w:proofErr w:type="spellStart"/>
-      <w:r>
-        <w:rPr>
-          <w:rFonts w:ascii="Times New Roman" w:hAnsi="Times New Roman" w:cs="Times New Roman"/>
-          <w:sz w:val="24"/>
-          <w:szCs w:val="24"/>
-        </w:rPr>
-        <w:t>Beans</w:t>
-      </w:r>
-      <w:proofErr w:type="spellEnd"/>
-      <w:r>
-        <w:rPr>
-          <w:rFonts w:ascii="Times New Roman" w:hAnsi="Times New Roman" w:cs="Times New Roman"/>
-          <w:sz w:val="24"/>
-          <w:szCs w:val="24"/>
-        </w:rPr>
-        <w:t xml:space="preserve"> desarrollados en el ejercicio anterior. Sólo copie las clases, NO los archivos de configuración. Rectifique que se tenga correctamente configurado el esquema de inyección de dependencias con las anotaciones @Service y @Autowired.</w:t>
+        <w:t>Integre al proyecto base suministrado los Beans desarrollados en el ejercicio anterior. Sólo copie las clases, NO los archivos de configuración. Rectifique que se tenga correctamente configurado el esquema de inyección de dependencias con las anotaciones @Service y @Autowired.</w:t>
       </w:r>
     </w:p>
     <w:p>
@@ -485,61 +457,7 @@
           <w:sz w:val="24"/>
           <w:szCs w:val="24"/>
         </w:rPr>
-        <w:t xml:space="preserve"> Creamos tres carpetas llamadas </w:t>
-      </w:r>
-      <w:proofErr w:type="spellStart"/>
-      <w:r>
-        <w:rPr>
-          <w:rFonts w:ascii="Times New Roman" w:hAnsi="Times New Roman" w:cs="Times New Roman"/>
-          <w:sz w:val="24"/>
-          <w:szCs w:val="24"/>
-        </w:rPr>
-        <w:t>model</w:t>
-      </w:r>
-      <w:proofErr w:type="spellEnd"/>
-      <w:r>
-        <w:rPr>
-          <w:rFonts w:ascii="Times New Roman" w:hAnsi="Times New Roman" w:cs="Times New Roman"/>
-          <w:sz w:val="24"/>
-          <w:szCs w:val="24"/>
-        </w:rPr>
-        <w:t xml:space="preserve">, </w:t>
-      </w:r>
-      <w:proofErr w:type="spellStart"/>
-      <w:r>
-        <w:rPr>
-          <w:rFonts w:ascii="Times New Roman" w:hAnsi="Times New Roman" w:cs="Times New Roman"/>
-          <w:sz w:val="24"/>
-          <w:szCs w:val="24"/>
-        </w:rPr>
-        <w:t>persistence</w:t>
-      </w:r>
-      <w:proofErr w:type="spellEnd"/>
-      <w:r>
-        <w:rPr>
-          <w:rFonts w:ascii="Times New Roman" w:hAnsi="Times New Roman" w:cs="Times New Roman"/>
-          <w:sz w:val="24"/>
-          <w:szCs w:val="24"/>
-        </w:rPr>
-        <w:t xml:space="preserve"> y </w:t>
-      </w:r>
-      <w:proofErr w:type="spellStart"/>
-      <w:r>
-        <w:rPr>
-          <w:rFonts w:ascii="Times New Roman" w:hAnsi="Times New Roman" w:cs="Times New Roman"/>
-          <w:sz w:val="24"/>
-          <w:szCs w:val="24"/>
-        </w:rPr>
-        <w:t>services</w:t>
-      </w:r>
-      <w:proofErr w:type="spellEnd"/>
-      <w:r>
-        <w:rPr>
-          <w:rFonts w:ascii="Times New Roman" w:hAnsi="Times New Roman" w:cs="Times New Roman"/>
-          <w:sz w:val="24"/>
-          <w:szCs w:val="24"/>
-        </w:rPr>
-        <w:t xml:space="preserve"> y en estas copiamos las clases correspondientes.</w:t>
+        <w:t xml:space="preserve"> Creamos tres carpetas llamadas model, persistence y services y en estas copiamos las clases correspondientes.</w:t>
       </w:r>
     </w:p>
     <w:p>
@@ -594,6 +512,94 @@
           </wp:inline>
         </w:drawing>
       </w:r>
+    </w:p>
+    <w:p>
+      <w:pPr>
+        <w:pStyle w:val="Prrafodelista"/>
+        <w:numPr>
+          <w:ilvl w:val="0"/>
+          <w:numId w:val="1"/>
+        </w:numPr>
+        <w:jc w:val="both"/>
+        <w:rPr>
+          <w:rFonts w:ascii="Times New Roman" w:hAnsi="Times New Roman" w:cs="Times New Roman"/>
+          <w:sz w:val="24"/>
+          <w:szCs w:val="24"/>
+        </w:rPr>
+      </w:pPr>
+      <w:r>
+        <w:rPr>
+          <w:rFonts w:ascii="Times New Roman" w:hAnsi="Times New Roman" w:cs="Times New Roman"/>
+          <w:sz w:val="24"/>
+          <w:szCs w:val="24"/>
+        </w:rPr>
+        <w:t>Modifique el bean de persistecia 'InMemoryBlueprintPersistence' para que por defecto se inicialice con al menos otros tres planos, y con dos asociados a un mismo autor.</w:t>
+      </w:r>
+    </w:p>
+    <w:p>
+      <w:pPr>
+        <w:pStyle w:val="Prrafodelista"/>
+        <w:jc w:val="both"/>
+        <w:rPr>
+          <w:rFonts w:ascii="Times New Roman" w:hAnsi="Times New Roman" w:cs="Times New Roman"/>
+          <w:sz w:val="24"/>
+          <w:szCs w:val="24"/>
+        </w:rPr>
+      </w:pPr>
+      <w:r>
+        <w:rPr>
+          <w:rFonts w:ascii="Times New Roman" w:hAnsi="Times New Roman" w:cs="Times New Roman"/>
+          <w:sz w:val="24"/>
+          <w:szCs w:val="24"/>
+        </w:rPr>
+        <w:drawing>
+          <wp:inline distT="0" distB="0" distL="0" distR="0" wp14:anchorId="23D64DDC" wp14:editId="2D3D0844">
+            <wp:extent cx="5612130" cy="2332355"/>
+            <wp:effectExtent l="0" t="0" r="7620" b="0"/>
+            <wp:docPr id="2" name="Imagen 2"/>
+            <wp:cNvGraphicFramePr>
+              <a:graphicFrameLocks xmlns:a="http://schemas.openxmlformats.org/drawingml/2006/main" noChangeAspect="1"/>
+            </wp:cNvGraphicFramePr>
+            <a:graphic xmlns:a="http://schemas.openxmlformats.org/drawingml/2006/main">
+              <a:graphicData uri="http://schemas.openxmlformats.org/drawingml/2006/picture">
+                <pic:pic xmlns:pic="http://schemas.openxmlformats.org/drawingml/2006/picture">
+                  <pic:nvPicPr>
+                    <pic:cNvPr id="1" name=""/>
+                    <pic:cNvPicPr/>
+                  </pic:nvPicPr>
+                  <pic:blipFill>
+                    <a:blip r:embed="rId6"/>
+                    <a:stretch>
+                      <a:fillRect/>
+                    </a:stretch>
+                  </pic:blipFill>
+                  <pic:spPr>
+                    <a:xfrm>
+                      <a:off x="0" y="0"/>
+                      <a:ext cx="5612130" cy="2332355"/>
+                    </a:xfrm>
+                    <a:prstGeom prst="rect">
+                      <a:avLst/>
+                    </a:prstGeom>
+                  </pic:spPr>
+                </pic:pic>
+              </a:graphicData>
+            </a:graphic>
+          </wp:inline>
+        </w:drawing>
+      </w:r>
+    </w:p>
+    <w:p>
+      <w:pPr>
+        <w:jc w:val="center"/>
+        <w:rPr>
+          <w:rFonts w:ascii="Times New Roman" w:hAnsi="Times New Roman" w:cs="Times New Roman"/>
+          <w:b/>
+          <w:bCs/>
+          <w:sz w:val="24"/>
+          <w:szCs w:val="24"/>
+        </w:rPr>
+      </w:pPr>
     </w:p>
     <w:p>
       <w:pPr>
@@ -1183,6 +1189,17 @@
     <w:semiHidden/>
     <w:unhideWhenUsed/>
   </w:style>
+  <w:style w:type="paragraph" w:styleId="Prrafodelista">
+    <w:name w:val="List Paragraph"/>
+    <w:basedOn w:val="Normal"/>
+    <w:uiPriority w:val="34"/>
+    <w:qFormat/>
+    <w:rsid w:val="00952F4A"/>
+    <w:pPr>
+      <w:ind w:left="720"/>
+      <w:contextualSpacing/>
+    </w:pPr>
+  </w:style>
 </w:styles>
 </file>
 

</xml_diff>

<commit_message>
Parte I y II terminadas
</commit_message>
<xml_diff>
--- a/LABORATORIO 5 ARWS.docx
+++ b/LABORATORIO 5 ARWS.docx
@@ -134,8 +134,18 @@
           <w:sz w:val="24"/>
           <w:szCs w:val="24"/>
         </w:rPr>
-        <w:t>Edwar Fabian Lozano Florez</w:t>
-      </w:r>
+        <w:t xml:space="preserve">Edwar Fabian Lozano </w:t>
+      </w:r>
+      <w:proofErr w:type="spellStart"/>
+      <w:r>
+        <w:rPr>
+          <w:rFonts w:ascii="Times New Roman" w:hAnsi="Times New Roman" w:cs="Times New Roman"/>
+          <w:sz w:val="24"/>
+          <w:szCs w:val="24"/>
+        </w:rPr>
+        <w:t>Florez</w:t>
+      </w:r>
+      <w:proofErr w:type="spellEnd"/>
     </w:p>
     <w:p>
       <w:pPr>
@@ -428,7 +438,25 @@
           <w:sz w:val="24"/>
           <w:szCs w:val="24"/>
         </w:rPr>
-        <w:t>Integre al proyecto base suministrado los Beans desarrollados en el ejercicio anterior. Sólo copie las clases, NO los archivos de configuración. Rectifique que se tenga correctamente configurado el esquema de inyección de dependencias con las anotaciones @Service y @Autowired.</w:t>
+        <w:t xml:space="preserve">Integre al proyecto base suministrado los </w:t>
+      </w:r>
+      <w:proofErr w:type="spellStart"/>
+      <w:r>
+        <w:rPr>
+          <w:rFonts w:ascii="Times New Roman" w:hAnsi="Times New Roman" w:cs="Times New Roman"/>
+          <w:sz w:val="24"/>
+          <w:szCs w:val="24"/>
+        </w:rPr>
+        <w:t>Beans</w:t>
+      </w:r>
+      <w:proofErr w:type="spellEnd"/>
+      <w:r>
+        <w:rPr>
+          <w:rFonts w:ascii="Times New Roman" w:hAnsi="Times New Roman" w:cs="Times New Roman"/>
+          <w:sz w:val="24"/>
+          <w:szCs w:val="24"/>
+        </w:rPr>
+        <w:t xml:space="preserve"> desarrollados en el ejercicio anterior. Sólo copie las clases, NO los archivos de configuración. Rectifique que se tenga correctamente configurado el esquema de inyección de dependencias con las anotaciones @Service y @Autowired.</w:t>
       </w:r>
     </w:p>
     <w:p>
@@ -457,7 +485,61 @@
           <w:sz w:val="24"/>
           <w:szCs w:val="24"/>
         </w:rPr>
-        <w:t xml:space="preserve"> Creamos tres carpetas llamadas model, persistence y services y en estas copiamos las clases correspondientes.</w:t>
+        <w:t xml:space="preserve"> Creamos tres carpetas llamadas </w:t>
+      </w:r>
+      <w:proofErr w:type="spellStart"/>
+      <w:r>
+        <w:rPr>
+          <w:rFonts w:ascii="Times New Roman" w:hAnsi="Times New Roman" w:cs="Times New Roman"/>
+          <w:sz w:val="24"/>
+          <w:szCs w:val="24"/>
+        </w:rPr>
+        <w:t>model</w:t>
+      </w:r>
+      <w:proofErr w:type="spellEnd"/>
+      <w:r>
+        <w:rPr>
+          <w:rFonts w:ascii="Times New Roman" w:hAnsi="Times New Roman" w:cs="Times New Roman"/>
+          <w:sz w:val="24"/>
+          <w:szCs w:val="24"/>
+        </w:rPr>
+        <w:t xml:space="preserve">, </w:t>
+      </w:r>
+      <w:proofErr w:type="spellStart"/>
+      <w:r>
+        <w:rPr>
+          <w:rFonts w:ascii="Times New Roman" w:hAnsi="Times New Roman" w:cs="Times New Roman"/>
+          <w:sz w:val="24"/>
+          <w:szCs w:val="24"/>
+        </w:rPr>
+        <w:t>persistence</w:t>
+      </w:r>
+      <w:proofErr w:type="spellEnd"/>
+      <w:r>
+        <w:rPr>
+          <w:rFonts w:ascii="Times New Roman" w:hAnsi="Times New Roman" w:cs="Times New Roman"/>
+          <w:sz w:val="24"/>
+          <w:szCs w:val="24"/>
+        </w:rPr>
+        <w:t xml:space="preserve"> y </w:t>
+      </w:r>
+      <w:proofErr w:type="spellStart"/>
+      <w:r>
+        <w:rPr>
+          <w:rFonts w:ascii="Times New Roman" w:hAnsi="Times New Roman" w:cs="Times New Roman"/>
+          <w:sz w:val="24"/>
+          <w:szCs w:val="24"/>
+        </w:rPr>
+        <w:t>services</w:t>
+      </w:r>
+      <w:proofErr w:type="spellEnd"/>
+      <w:r>
+        <w:rPr>
+          <w:rFonts w:ascii="Times New Roman" w:hAnsi="Times New Roman" w:cs="Times New Roman"/>
+          <w:sz w:val="24"/>
+          <w:szCs w:val="24"/>
+        </w:rPr>
+        <w:t xml:space="preserve"> y en estas copiamos las clases correspondientes.</w:t>
       </w:r>
     </w:p>
     <w:p>
@@ -533,7 +615,61 @@
           <w:sz w:val="24"/>
           <w:szCs w:val="24"/>
         </w:rPr>
-        <w:t>Modifique el bean de persistecia 'InMemoryBlueprintPersistence' para que por defecto se inicialice con al menos otros tres planos, y con dos asociados a un mismo autor.</w:t>
+        <w:t xml:space="preserve">Modifique el </w:t>
+      </w:r>
+      <w:proofErr w:type="spellStart"/>
+      <w:r>
+        <w:rPr>
+          <w:rFonts w:ascii="Times New Roman" w:hAnsi="Times New Roman" w:cs="Times New Roman"/>
+          <w:sz w:val="24"/>
+          <w:szCs w:val="24"/>
+        </w:rPr>
+        <w:t>bean</w:t>
+      </w:r>
+      <w:proofErr w:type="spellEnd"/>
+      <w:r>
+        <w:rPr>
+          <w:rFonts w:ascii="Times New Roman" w:hAnsi="Times New Roman" w:cs="Times New Roman"/>
+          <w:sz w:val="24"/>
+          <w:szCs w:val="24"/>
+        </w:rPr>
+        <w:t xml:space="preserve"> de </w:t>
+      </w:r>
+      <w:proofErr w:type="spellStart"/>
+      <w:r>
+        <w:rPr>
+          <w:rFonts w:ascii="Times New Roman" w:hAnsi="Times New Roman" w:cs="Times New Roman"/>
+          <w:sz w:val="24"/>
+          <w:szCs w:val="24"/>
+        </w:rPr>
+        <w:t>persistecia</w:t>
+      </w:r>
+      <w:proofErr w:type="spellEnd"/>
+      <w:r>
+        <w:rPr>
+          <w:rFonts w:ascii="Times New Roman" w:hAnsi="Times New Roman" w:cs="Times New Roman"/>
+          <w:sz w:val="24"/>
+          <w:szCs w:val="24"/>
+        </w:rPr>
+        <w:t xml:space="preserve"> '</w:t>
+      </w:r>
+      <w:proofErr w:type="spellStart"/>
+      <w:r>
+        <w:rPr>
+          <w:rFonts w:ascii="Times New Roman" w:hAnsi="Times New Roman" w:cs="Times New Roman"/>
+          <w:sz w:val="24"/>
+          <w:szCs w:val="24"/>
+        </w:rPr>
+        <w:t>InMemoryBlueprintPersistence</w:t>
+      </w:r>
+      <w:proofErr w:type="spellEnd"/>
+      <w:r>
+        <w:rPr>
+          <w:rFonts w:ascii="Times New Roman" w:hAnsi="Times New Roman" w:cs="Times New Roman"/>
+          <w:sz w:val="24"/>
+          <w:szCs w:val="24"/>
+        </w:rPr>
+        <w:t>' para que por defecto se inicialice con al menos otros tres planos, y con dos asociados a un mismo autor.</w:t>
       </w:r>
     </w:p>
     <w:p>
@@ -587,6 +723,77 @@
             </a:graphic>
           </wp:inline>
         </w:drawing>
+      </w:r>
+    </w:p>
+    <w:p>
+      <w:pPr>
+        <w:pStyle w:val="Prrafodelista"/>
+        <w:jc w:val="both"/>
+        <w:rPr>
+          <w:rFonts w:ascii="Times New Roman" w:hAnsi="Times New Roman" w:cs="Times New Roman"/>
+          <w:sz w:val="24"/>
+          <w:szCs w:val="24"/>
+        </w:rPr>
+      </w:pPr>
+    </w:p>
+    <w:p>
+      <w:pPr>
+        <w:pStyle w:val="Prrafodelista"/>
+        <w:numPr>
+          <w:ilvl w:val="0"/>
+          <w:numId w:val="1"/>
+        </w:numPr>
+        <w:jc w:val="both"/>
+        <w:rPr>
+          <w:rFonts w:ascii="Times New Roman" w:hAnsi="Times New Roman" w:cs="Times New Roman"/>
+          <w:sz w:val="24"/>
+          <w:szCs w:val="24"/>
+        </w:rPr>
+      </w:pPr>
+      <w:r>
+        <w:rPr>
+          <w:rFonts w:ascii="Times New Roman" w:hAnsi="Times New Roman" w:cs="Times New Roman"/>
+          <w:sz w:val="24"/>
+          <w:szCs w:val="24"/>
+        </w:rPr>
+        <w:lastRenderedPageBreak/>
+        <w:t>Configure su aplicación para que ofrezca el recurso "/</w:t>
+      </w:r>
+      <w:proofErr w:type="spellStart"/>
+      <w:r>
+        <w:rPr>
+          <w:rFonts w:ascii="Times New Roman" w:hAnsi="Times New Roman" w:cs="Times New Roman"/>
+          <w:sz w:val="24"/>
+          <w:szCs w:val="24"/>
+        </w:rPr>
+        <w:t>blueprints</w:t>
+      </w:r>
+      <w:proofErr w:type="spellEnd"/>
+      <w:r>
+        <w:rPr>
+          <w:rFonts w:ascii="Times New Roman" w:hAnsi="Times New Roman" w:cs="Times New Roman"/>
+          <w:sz w:val="24"/>
+          <w:szCs w:val="24"/>
+        </w:rPr>
+        <w:t xml:space="preserve">", de manera que cuando se le haga una petición GET, retorne -en formato </w:t>
+      </w:r>
+      <w:proofErr w:type="spellStart"/>
+      <w:r>
+        <w:rPr>
+          <w:rFonts w:ascii="Times New Roman" w:hAnsi="Times New Roman" w:cs="Times New Roman"/>
+          <w:sz w:val="24"/>
+          <w:szCs w:val="24"/>
+        </w:rPr>
+        <w:t>jSON</w:t>
+      </w:r>
+      <w:proofErr w:type="spellEnd"/>
+      <w:r>
+        <w:rPr>
+          <w:rFonts w:ascii="Times New Roman" w:hAnsi="Times New Roman" w:cs="Times New Roman"/>
+          <w:sz w:val="24"/>
+          <w:szCs w:val="24"/>
+        </w:rPr>
+        <w:t xml:space="preserve">- el conjunto de todos los planos. </w:t>
       </w:r>
     </w:p>
     <w:p>

</xml_diff>